<commit_message>
ajusting readme en doc
</commit_message>
<xml_diff>
--- a/Informatie over de app  voor Niels.docx
+++ b/Informatie over de app  voor Niels.docx
@@ -33,76 +33,71 @@
       <w:r>
         <w:br/>
       </w:r>
-      <w:proofErr w:type="gramStart"/>
-      <w:r>
-        <w:t>APK files</w:t>
-      </w:r>
-      <w:proofErr w:type="gramEnd"/>
-      <w:r>
-        <w:t xml:space="preserve"> in </w:t>
-      </w:r>
-      <w:proofErr w:type="gramStart"/>
-      <w:r>
-        <w:t>IPA files</w:t>
-      </w:r>
-      <w:proofErr w:type="gramEnd"/>
-      <w:r>
-        <w:t xml:space="preserve"> blokkeren op dependenties </w:t>
-      </w:r>
-      <w:proofErr w:type="spellStart"/>
-      <w:r>
-        <w:t>issue’s</w:t>
-      </w:r>
-      <w:proofErr w:type="spellEnd"/>
-    </w:p>
-    <w:p/>
-    <w:p>
-      <w:r>
-        <w:t xml:space="preserve">Database </w:t>
-      </w:r>
-      <w:proofErr w:type="spellStart"/>
-      <w:r>
-        <w:t>Supabase</w:t>
-      </w:r>
-      <w:proofErr w:type="spellEnd"/>
-      <w:r>
-        <w:t xml:space="preserve"> </w:t>
-      </w:r>
-      <w:r>
-        <w:br/>
-        <w:t xml:space="preserve">login: </w:t>
+      <w:r>
+        <w:t>APK en IPA beschikbaar maar geeft nog soms problemen bij installatie:</w:t>
+      </w:r>
+      <w:r>
+        <w:br/>
+      </w:r>
+      <w:r>
+        <w:br/>
+        <w:t xml:space="preserve">In de webbrowser komen de meldingen van registratie of login fout niet door. </w:t>
+      </w:r>
+      <w:r>
+        <w:br/>
+        <w:t>Je kan registreren en dan onmiddellijk inloggen =&gt; geen pagina verschil</w:t>
+      </w:r>
+      <w:r>
+        <w:br/>
+      </w:r>
+      <w:r>
+        <w:br/>
+        <w:t xml:space="preserve">Login die al geregistreerd is: </w:t>
+      </w:r>
+      <w:r>
+        <w:br/>
       </w:r>
       <w:hyperlink r:id="rId5" w:history="1">
         <w:r>
           <w:rPr>
             <w:rStyle w:val="Hyperlink"/>
           </w:rPr>
-          <w:t>niels@gmail.com</w:t>
+          <w:t>Lienvannieuwenhuyse@gmail.com</w:t>
         </w:r>
       </w:hyperlink>
       <w:r>
-        <w:t xml:space="preserve">   wachtwoor</w:t>
-      </w:r>
-      <w:r>
-        <w:t>d: testing12</w:t>
-      </w:r>
-      <w:r>
-        <w:br/>
-        <w:t xml:space="preserve">Voor alle users in de database momenteel hetzelfde paswoord. </w:t>
+        <w:t xml:space="preserve"> </w:t>
+      </w:r>
+      <w:r>
+        <w:br/>
+        <w:t>Test123</w:t>
       </w:r>
     </w:p>
-    <w:p/>
     <w:p>
       <w:r>
-        <w:t xml:space="preserve">Code is publiek beschikbaar via </w:t>
-      </w:r>
-      <w:proofErr w:type="spellStart"/>
-      <w:r>
-        <w:t>Github</w:t>
-      </w:r>
-      <w:proofErr w:type="spellEnd"/>
-      <w:r>
-        <w:t xml:space="preserve">: een aantal keer herbegonnen wegens Expo problemen. </w:t>
+        <w:br/>
+        <w:t xml:space="preserve">Bij registratie zul je eenmalig je profiel moeten instellen, later kan je profiel ook aanpassen in tab profiel. </w:t>
+      </w:r>
+    </w:p>
+    <w:p>
+      <w:r>
+        <w:t xml:space="preserve">Database Supabase </w:t>
+      </w:r>
+      <w:r>
+        <w:br/>
+      </w:r>
+      <w:r>
+        <w:br/>
+        <w:t xml:space="preserve">Beste resultaat is om de app via Expo te bekijken met de IOS versie. </w:t>
+      </w:r>
+      <w:r>
+        <w:br/>
+      </w:r>
+      <w:r>
+        <w:br/>
+      </w:r>
+      <w:r>
+        <w:t xml:space="preserve">Code is publiek beschikbaar via Github: </w:t>
       </w:r>
       <w:r>
         <w:br/>

</xml_diff>